<commit_message>
Segunda version del documento de estimaciones de esfuerzo
</commit_message>
<xml_diff>
--- a/Desarrollo/SGR/Sprint 3/SGR-AP.docx
+++ b/Desarrollo/SGR/Sprint 3/SGR-AP.docx
@@ -398,36 +398,48 @@
             <w:pPr>
               <w:jc w:val="center"/>
             </w:pPr>
-          </w:p>
-        </w:tc>
-        <w:tc>
-          <w:tcPr>
-            <w:tcW w:w="2164" w:type="dxa"/>
-          </w:tcPr>
-          <w:p>
-            <w:pPr>
-              <w:jc w:val="center"/>
-            </w:pPr>
-          </w:p>
-        </w:tc>
-        <w:tc>
-          <w:tcPr>
-            <w:tcW w:w="2165" w:type="dxa"/>
-          </w:tcPr>
-          <w:p>
-            <w:pPr>
-              <w:jc w:val="center"/>
-            </w:pPr>
-          </w:p>
-        </w:tc>
-        <w:tc>
-          <w:tcPr>
-            <w:tcW w:w="2165" w:type="dxa"/>
-          </w:tcPr>
-          <w:p>
-            <w:pPr>
-              <w:jc w:val="center"/>
-            </w:pPr>
+            <w:r>
+              <w:t>Reporte de mesas</w:t>
+            </w:r>
+          </w:p>
+        </w:tc>
+        <w:tc>
+          <w:tcPr>
+            <w:tcW w:w="2164" w:type="dxa"/>
+          </w:tcPr>
+          <w:p>
+            <w:pPr>
+              <w:jc w:val="center"/>
+            </w:pPr>
+            <w:r>
+              <w:t>Archivo lógico interno (ILF)</w:t>
+            </w:r>
+          </w:p>
+        </w:tc>
+        <w:tc>
+          <w:tcPr>
+            <w:tcW w:w="2165" w:type="dxa"/>
+          </w:tcPr>
+          <w:p>
+            <w:pPr>
+              <w:jc w:val="center"/>
+            </w:pPr>
+            <w:r>
+              <w:t>Media</w:t>
+            </w:r>
+          </w:p>
+        </w:tc>
+        <w:tc>
+          <w:tcPr>
+            <w:tcW w:w="2165" w:type="dxa"/>
+          </w:tcPr>
+          <w:p>
+            <w:pPr>
+              <w:jc w:val="center"/>
+            </w:pPr>
+            <w:r>
+              <w:t>10</w:t>
+            </w:r>
           </w:p>
         </w:tc>
       </w:tr>
@@ -443,36 +455,54 @@
             <w:pPr>
               <w:jc w:val="center"/>
             </w:pPr>
-          </w:p>
-        </w:tc>
-        <w:tc>
-          <w:tcPr>
-            <w:tcW w:w="2164" w:type="dxa"/>
-          </w:tcPr>
-          <w:p>
-            <w:pPr>
-              <w:jc w:val="center"/>
-            </w:pPr>
-          </w:p>
-        </w:tc>
-        <w:tc>
-          <w:tcPr>
-            <w:tcW w:w="2165" w:type="dxa"/>
-          </w:tcPr>
-          <w:p>
-            <w:pPr>
-              <w:jc w:val="center"/>
-            </w:pPr>
-          </w:p>
-        </w:tc>
-        <w:tc>
-          <w:tcPr>
-            <w:tcW w:w="2165" w:type="dxa"/>
-          </w:tcPr>
-          <w:p>
-            <w:pPr>
-              <w:jc w:val="center"/>
-            </w:pPr>
+            <w:r>
+              <w:t>Reporte de utilidad por platos</w:t>
+            </w:r>
+          </w:p>
+        </w:tc>
+        <w:tc>
+          <w:tcPr>
+            <w:tcW w:w="2164" w:type="dxa"/>
+          </w:tcPr>
+          <w:p>
+            <w:pPr>
+              <w:jc w:val="center"/>
+            </w:pPr>
+            <w:r>
+              <w:t>Archivo lógico interno</w:t>
+            </w:r>
+            <w:r>
+              <w:t xml:space="preserve"> </w:t>
+            </w:r>
+            <w:r>
+              <w:t>(ILF)</w:t>
+            </w:r>
+          </w:p>
+        </w:tc>
+        <w:tc>
+          <w:tcPr>
+            <w:tcW w:w="2165" w:type="dxa"/>
+          </w:tcPr>
+          <w:p>
+            <w:pPr>
+              <w:jc w:val="center"/>
+            </w:pPr>
+            <w:r>
+              <w:t>Media</w:t>
+            </w:r>
+          </w:p>
+        </w:tc>
+        <w:tc>
+          <w:tcPr>
+            <w:tcW w:w="2165" w:type="dxa"/>
+          </w:tcPr>
+          <w:p>
+            <w:pPr>
+              <w:jc w:val="center"/>
+            </w:pPr>
+            <w:r>
+              <w:t>10</w:t>
+            </w:r>
           </w:p>
         </w:tc>
       </w:tr>
@@ -488,36 +518,54 @@
             <w:pPr>
               <w:jc w:val="center"/>
             </w:pPr>
-          </w:p>
-        </w:tc>
-        <w:tc>
-          <w:tcPr>
-            <w:tcW w:w="2164" w:type="dxa"/>
-          </w:tcPr>
-          <w:p>
-            <w:pPr>
-              <w:jc w:val="center"/>
-            </w:pPr>
-          </w:p>
-        </w:tc>
-        <w:tc>
-          <w:tcPr>
-            <w:tcW w:w="2165" w:type="dxa"/>
-          </w:tcPr>
-          <w:p>
-            <w:pPr>
-              <w:jc w:val="center"/>
-            </w:pPr>
-          </w:p>
-        </w:tc>
-        <w:tc>
-          <w:tcPr>
-            <w:tcW w:w="2165" w:type="dxa"/>
-          </w:tcPr>
-          <w:p>
-            <w:pPr>
-              <w:jc w:val="center"/>
-            </w:pPr>
+            <w:r>
+              <w:t>Reporte de desempeño de los mozos</w:t>
+            </w:r>
+          </w:p>
+        </w:tc>
+        <w:tc>
+          <w:tcPr>
+            <w:tcW w:w="2164" w:type="dxa"/>
+          </w:tcPr>
+          <w:p>
+            <w:pPr>
+              <w:jc w:val="center"/>
+            </w:pPr>
+            <w:r>
+              <w:t>Archivo lógico interno</w:t>
+            </w:r>
+            <w:r>
+              <w:t xml:space="preserve"> </w:t>
+            </w:r>
+            <w:r>
+              <w:t>(ILF)</w:t>
+            </w:r>
+          </w:p>
+        </w:tc>
+        <w:tc>
+          <w:tcPr>
+            <w:tcW w:w="2165" w:type="dxa"/>
+          </w:tcPr>
+          <w:p>
+            <w:pPr>
+              <w:jc w:val="center"/>
+            </w:pPr>
+            <w:r>
+              <w:t>Alta</w:t>
+            </w:r>
+          </w:p>
+        </w:tc>
+        <w:tc>
+          <w:tcPr>
+            <w:tcW w:w="2165" w:type="dxa"/>
+          </w:tcPr>
+          <w:p>
+            <w:pPr>
+              <w:jc w:val="center"/>
+            </w:pPr>
+            <w:r>
+              <w:t>15</w:t>
+            </w:r>
           </w:p>
         </w:tc>
       </w:tr>
@@ -533,36 +581,180 @@
             <w:pPr>
               <w:jc w:val="center"/>
             </w:pPr>
-          </w:p>
-        </w:tc>
-        <w:tc>
-          <w:tcPr>
-            <w:tcW w:w="2164" w:type="dxa"/>
-          </w:tcPr>
-          <w:p>
-            <w:pPr>
-              <w:jc w:val="center"/>
-            </w:pPr>
-          </w:p>
-        </w:tc>
-        <w:tc>
-          <w:tcPr>
-            <w:tcW w:w="2165" w:type="dxa"/>
-          </w:tcPr>
-          <w:p>
-            <w:pPr>
-              <w:jc w:val="center"/>
-            </w:pPr>
-          </w:p>
-        </w:tc>
-        <w:tc>
-          <w:tcPr>
-            <w:tcW w:w="2165" w:type="dxa"/>
-          </w:tcPr>
-          <w:p>
-            <w:pPr>
-              <w:jc w:val="center"/>
-            </w:pPr>
+            <w:r>
+              <w:t>Reporte de demanda de clientes por día y horas</w:t>
+            </w:r>
+          </w:p>
+        </w:tc>
+        <w:tc>
+          <w:tcPr>
+            <w:tcW w:w="2164" w:type="dxa"/>
+          </w:tcPr>
+          <w:p>
+            <w:pPr>
+              <w:jc w:val="center"/>
+            </w:pPr>
+            <w:r>
+              <w:t>Archivo lógico interno</w:t>
+            </w:r>
+            <w:r>
+              <w:t xml:space="preserve"> </w:t>
+            </w:r>
+            <w:r>
+              <w:t>(ILF)</w:t>
+            </w:r>
+          </w:p>
+        </w:tc>
+        <w:tc>
+          <w:tcPr>
+            <w:tcW w:w="2165" w:type="dxa"/>
+          </w:tcPr>
+          <w:p>
+            <w:pPr>
+              <w:jc w:val="center"/>
+            </w:pPr>
+            <w:r>
+              <w:t>Alta</w:t>
+            </w:r>
+          </w:p>
+        </w:tc>
+        <w:tc>
+          <w:tcPr>
+            <w:tcW w:w="2165" w:type="dxa"/>
+          </w:tcPr>
+          <w:p>
+            <w:pPr>
+              <w:jc w:val="center"/>
+            </w:pPr>
+            <w:r>
+              <w:t>15</w:t>
+            </w:r>
+          </w:p>
+        </w:tc>
+      </w:tr>
+      <w:tr>
+        <w:trPr>
+          <w:trHeight w:val="677"/>
+        </w:trPr>
+        <w:tc>
+          <w:tcPr>
+            <w:tcW w:w="2164" w:type="dxa"/>
+          </w:tcPr>
+          <w:p>
+            <w:pPr>
+              <w:jc w:val="center"/>
+            </w:pPr>
+            <w:r>
+              <w:t>Reporte de situación de almacen</w:t>
+            </w:r>
+          </w:p>
+        </w:tc>
+        <w:tc>
+          <w:tcPr>
+            <w:tcW w:w="2164" w:type="dxa"/>
+          </w:tcPr>
+          <w:p>
+            <w:pPr>
+              <w:jc w:val="center"/>
+            </w:pPr>
+            <w:r>
+              <w:t>Archivo lógico interno</w:t>
+            </w:r>
+            <w:r>
+              <w:t xml:space="preserve"> </w:t>
+            </w:r>
+            <w:r>
+              <w:t>(ILF)</w:t>
+            </w:r>
+          </w:p>
+        </w:tc>
+        <w:tc>
+          <w:tcPr>
+            <w:tcW w:w="2165" w:type="dxa"/>
+          </w:tcPr>
+          <w:p>
+            <w:pPr>
+              <w:jc w:val="center"/>
+            </w:pPr>
+            <w:r>
+              <w:t>Media</w:t>
+            </w:r>
+          </w:p>
+        </w:tc>
+        <w:tc>
+          <w:tcPr>
+            <w:tcW w:w="2165" w:type="dxa"/>
+          </w:tcPr>
+          <w:p>
+            <w:pPr>
+              <w:jc w:val="center"/>
+            </w:pPr>
+            <w:r>
+              <w:t>10</w:t>
+            </w:r>
+          </w:p>
+        </w:tc>
+      </w:tr>
+      <w:tr>
+        <w:trPr>
+          <w:trHeight w:val="677"/>
+        </w:trPr>
+        <w:tc>
+          <w:tcPr>
+            <w:tcW w:w="2164" w:type="dxa"/>
+          </w:tcPr>
+          <w:p>
+            <w:pPr>
+              <w:jc w:val="center"/>
+            </w:pPr>
+            <w:r>
+              <w:t>Historial de cierre de caja</w:t>
+            </w:r>
+          </w:p>
+        </w:tc>
+        <w:tc>
+          <w:tcPr>
+            <w:tcW w:w="2164" w:type="dxa"/>
+          </w:tcPr>
+          <w:p>
+            <w:pPr>
+              <w:jc w:val="center"/>
+            </w:pPr>
+            <w:r>
+              <w:t xml:space="preserve">Archivo lógico </w:t>
+            </w:r>
+            <w:r>
+              <w:t>interno (</w:t>
+            </w:r>
+            <w:r>
+              <w:t>ILF)</w:t>
+            </w:r>
+          </w:p>
+        </w:tc>
+        <w:tc>
+          <w:tcPr>
+            <w:tcW w:w="2165" w:type="dxa"/>
+          </w:tcPr>
+          <w:p>
+            <w:pPr>
+              <w:jc w:val="center"/>
+            </w:pPr>
+            <w:r>
+              <w:t>Media</w:t>
+            </w:r>
+          </w:p>
+        </w:tc>
+        <w:tc>
+          <w:tcPr>
+            <w:tcW w:w="2165" w:type="dxa"/>
+          </w:tcPr>
+          <w:p>
+            <w:pPr>
+              <w:jc w:val="center"/>
+            </w:pPr>
+            <w:r>
+              <w:t>10</w:t>
+            </w:r>
           </w:p>
         </w:tc>
       </w:tr>

</xml_diff>